<commit_message>
unit conversion and range call corrections
</commit_message>
<xml_diff>
--- a/storage/1_L1.docx
+++ b/storage/1_L1.docx
@@ -10,7 +10,6 @@
           <w:b/>
         </w:rPr>
       </w:pPr>
-      <w:bookmarkStart w:id="0" w:name="_GoBack"/>
       <w:r>
         <w:rPr>
           <w:rFonts w:ascii="Arial" w:hAnsi="Arial" w:cs="Arial"/>
@@ -19,7 +18,6 @@
         <w:t>TECHNICAL SPECIFICATIONS : VAPOUR ABSORPTION CHILLER</w:t>
       </w:r>
     </w:p>
-    <w:bookmarkEnd w:id="0"/>
     <w:p>
       <w:pPr>
         <w:rPr>
@@ -68,8 +66,8 @@
                 <w:szCs w:val="20"/>
               </w:rPr>
             </w:pPr>
-            <w:bookmarkStart w:id="1" w:name="CAPTION_CLIENT" w:colFirst="0" w:colLast="0"/>
-            <w:bookmarkStart w:id="2" w:name="VALUE_CLIENT" w:colFirst="1" w:colLast="1"/>
+            <w:bookmarkStart w:id="0" w:name="CAPTION_CLIENT" w:colFirst="0" w:colLast="0"/>
+            <w:bookmarkStart w:id="1" w:name="VALUE_CLIENT" w:colFirst="1" w:colLast="1"/>
             <w:r>
               <w:rPr>
                 <w:rFonts w:ascii="Arial" w:hAnsi="Arial" w:cs="Arial"/>
@@ -153,8 +151,8 @@
           </w:p>
         </w:tc>
       </w:tr>
+      <w:bookmarkEnd w:id="0"/>
       <w:bookmarkEnd w:id="1"/>
-      <w:bookmarkEnd w:id="2"/>
       <w:tr>
         <w:trPr>
           <w:trHeight w:val="288"/>
@@ -251,7 +249,7 @@
                 <w:sz w:val="20"/>
                 <w:szCs w:val="20"/>
               </w:rPr>
-              <w:t>07-Sep-2021, 11:20 </w:t>
+              <w:t>27-Sep-2021, 16:24 </w:t>
             </w:r>
           </w:p>
         </w:tc>
@@ -416,7 +414,7 @@
                 <w:szCs w:val="20"/>
               </w:rPr>
             </w:pPr>
-            <w:bookmarkStart w:id="3" w:name="CAPTION_DESCRIPTION"/>
+            <w:bookmarkStart w:id="2" w:name="CAPTION_DESCRIPTION"/>
             <w:r>
               <w:rPr>
                 <w:rFonts w:ascii="Arial" w:hAnsi="Arial" w:cs="Arial"/>
@@ -444,7 +442,7 @@
                 <w:szCs w:val="20"/>
               </w:rPr>
             </w:pPr>
-            <w:bookmarkStart w:id="4" w:name="CAPTION_UNIT"/>
+            <w:bookmarkStart w:id="3" w:name="CAPTION_UNIT"/>
             <w:r>
               <w:rPr>
                 <w:rFonts w:ascii="Arial" w:hAnsi="Arial" w:cs="Arial"/>
@@ -510,7 +508,7 @@
                 <w:szCs w:val="20"/>
               </w:rPr>
             </w:pPr>
-            <w:bookmarkStart w:id="5" w:name="CAPTION_CAPACITY"/>
+            <w:bookmarkStart w:id="4" w:name="CAPTION_CAPACITY"/>
             <w:r>
               <w:rPr>
                 <w:rFonts w:ascii="Arial" w:hAnsi="Arial" w:cs="Arial"/>
@@ -527,29 +525,18 @@
                 <w:sz w:val="20"/>
                 <w:szCs w:val="20"/>
               </w:rPr>
-              <w:t xml:space="preserve"> </w:t>
-            </w:r>
-            <w:proofErr w:type="gramStart"/>
+              <w:t xml:space="preserve"> ( </w:t>
+            </w:r>
             <w:r>
               <w:rPr>
                 <w:rFonts w:ascii="Arial" w:hAnsi="Arial" w:cs="Arial"/>
                 <w:b/>
                 <w:sz w:val="20"/>
                 <w:szCs w:val="20"/>
-              </w:rPr>
-              <w:t xml:space="preserve">( </w:t>
-            </w:r>
-            <w:r>
-              <w:rPr>
-                <w:rFonts w:ascii="Arial" w:hAnsi="Arial" w:cs="Arial"/>
-                <w:b/>
-                <w:sz w:val="20"/>
-                <w:szCs w:val="20"/>
                 <w:u w:val="single"/>
               </w:rPr>
               <w:t>+</w:t>
             </w:r>
-            <w:proofErr w:type="gramEnd"/>
             <w:r>
               <w:rPr>
                 <w:rFonts w:ascii="Arial" w:hAnsi="Arial" w:cs="Arial"/>
@@ -619,7 +606,7 @@
                 <w:sz w:val="20"/>
                 <w:szCs w:val="20"/>
               </w:rPr>
-              <w:t>24</w:t>
+              <w:t>26</w:t>
             </w:r>
           </w:p>
         </w:tc>
@@ -782,7 +769,7 @@
                 <w:sz w:val="20"/>
                 <w:szCs w:val="20"/>
               </w:rPr>
-              <w:t>m³/hr</w:t>
+              <w:t>GPM</w:t>
             </w:r>
           </w:p>
         </w:tc>
@@ -806,7 +793,7 @@
                 <w:sz w:val="20"/>
                 <w:szCs w:val="20"/>
               </w:rPr>
-              <w:t>14.5</w:t>
+              <w:t>69.1</w:t>
             </w:r>
           </w:p>
         </w:tc>
@@ -877,7 +864,7 @@
                 <w:sz w:val="20"/>
                 <w:szCs w:val="20"/>
               </w:rPr>
-              <w:t>°C</w:t>
+              <w:t>°F</w:t>
             </w:r>
           </w:p>
         </w:tc>
@@ -901,7 +888,7 @@
                 <w:sz w:val="20"/>
                 <w:szCs w:val="20"/>
               </w:rPr>
-              <w:t>12</w:t>
+              <w:t>53.6</w:t>
             </w:r>
           </w:p>
         </w:tc>
@@ -972,7 +959,7 @@
                 <w:sz w:val="20"/>
                 <w:szCs w:val="20"/>
               </w:rPr>
-              <w:t>°C</w:t>
+              <w:t>°F</w:t>
             </w:r>
           </w:p>
         </w:tc>
@@ -996,7 +983,7 @@
                 <w:sz w:val="20"/>
                 <w:szCs w:val="20"/>
               </w:rPr>
-              <w:t>7</w:t>
+              <w:t>44.6</w:t>
             </w:r>
           </w:p>
         </w:tc>
@@ -1037,7 +1024,7 @@
                 <w:szCs w:val="20"/>
               </w:rPr>
             </w:pPr>
-            <w:bookmarkStart w:id="6" w:name="CAPTION_EVAP_PASSES"/>
+            <w:bookmarkStart w:id="5" w:name="CAPTION_EVAP_PASSES"/>
             <w:r>
               <w:rPr>
                 <w:rFonts w:ascii="Arial" w:hAnsi="Arial" w:cs="Arial"/>
@@ -1163,7 +1150,7 @@
                 <w:sz w:val="20"/>
                 <w:szCs w:val="20"/>
               </w:rPr>
-              <w:t>mLC</w:t>
+              <w:t>ftLC</w:t>
             </w:r>
           </w:p>
         </w:tc>
@@ -1187,7 +1174,7 @@
                 <w:sz w:val="20"/>
                 <w:szCs w:val="20"/>
               </w:rPr>
-              <w:t>1.9</w:t>
+              <w:t>7.4</w:t>
             </w:r>
           </w:p>
         </w:tc>
@@ -1228,7 +1215,7 @@
                 <w:szCs w:val="20"/>
               </w:rPr>
             </w:pPr>
-            <w:bookmarkStart w:id="7" w:name="CAPTION_CHW_CONNECTION"/>
+            <w:bookmarkStart w:id="6" w:name="CAPTION_CHW_CONNECTION"/>
             <w:r>
               <w:rPr>
                 <w:rFonts w:ascii="Arial" w:hAnsi="Arial" w:cs="Arial"/>
@@ -1259,7 +1246,7 @@
                 <w:sz w:val="20"/>
                 <w:szCs w:val="20"/>
               </w:rPr>
-              <w:t>DN</w:t>
+              <w:t>NPS</w:t>
             </w:r>
           </w:p>
         </w:tc>
@@ -1283,7 +1270,7 @@
                 <w:sz w:val="20"/>
                 <w:szCs w:val="20"/>
               </w:rPr>
-              <w:t>80</w:t>
+              <w:t>3.2</w:t>
             </w:r>
           </w:p>
         </w:tc>
@@ -1411,7 +1398,7 @@
                 <w:szCs w:val="20"/>
               </w:rPr>
             </w:pPr>
-            <w:bookmarkStart w:id="8" w:name="CAPTION_CHW_GLYCOL_PERCENT"/>
+            <w:bookmarkStart w:id="7" w:name="CAPTION_CHW_GLYCOL_PERCENT"/>
             <w:r>
               <w:rPr>
                 <w:rFonts w:ascii="Arial" w:hAnsi="Arial" w:cs="Arial"/>
@@ -1428,7 +1415,7 @@
               </w:rPr>
               <w:t xml:space="preserve"> %</w:t>
             </w:r>
-            <w:bookmarkEnd w:id="8"/>
+            <w:bookmarkEnd w:id="7"/>
           </w:p>
         </w:tc>
         <w:tc>
@@ -1516,7 +1503,7 @@
                 <w:szCs w:val="20"/>
               </w:rPr>
             </w:pPr>
-            <w:bookmarkStart w:id="9" w:name="CAPTION_CHW_FOULING_FACTOR"/>
+            <w:bookmarkStart w:id="8" w:name="CAPTION_CHW_FOULING_FACTOR"/>
             <w:r>
               <w:rPr>
                 <w:rFonts w:ascii="Arial" w:hAnsi="Arial" w:cs="Arial"/>
@@ -1547,7 +1534,7 @@
                 <w:sz w:val="20"/>
                 <w:szCs w:val="20"/>
               </w:rPr>
-              <w:t>m² hr °C/kcal</w:t>
+              <w:t>ft² Hr °F/BTU</w:t>
             </w:r>
           </w:p>
         </w:tc>
@@ -1612,7 +1599,7 @@
                 <w:szCs w:val="20"/>
               </w:rPr>
             </w:pPr>
-            <w:bookmarkStart w:id="10" w:name="CAPTION_CHW_MAX_WORKING_PRESSURE"/>
+            <w:bookmarkStart w:id="9" w:name="CAPTION_CHW_MAX_WORKING_PRESSURE"/>
             <w:r>
               <w:rPr>
                 <w:rFonts w:ascii="Arial" w:hAnsi="Arial" w:cs="Arial"/>
@@ -1643,7 +1630,7 @@
                 <w:sz w:val="20"/>
                 <w:szCs w:val="20"/>
               </w:rPr>
-              <w:t>kg/cm²(g)</w:t>
+              <w:t>psi(g)</w:t>
             </w:r>
           </w:p>
         </w:tc>
@@ -1667,7 +1654,7 @@
                 <w:sz w:val="20"/>
                 <w:szCs w:val="20"/>
               </w:rPr>
-              <w:t>8</w:t>
+              <w:t>113.8</w:t>
             </w:r>
           </w:p>
         </w:tc>
@@ -1742,7 +1729,7 @@
                 <w:szCs w:val="20"/>
               </w:rPr>
             </w:pPr>
-            <w:bookmarkStart w:id="11" w:name="CAPTION_COOLING_WATER_CIRCUIT"/>
+            <w:bookmarkStart w:id="10" w:name="CAPTION_COOLING_WATER_CIRCUIT"/>
             <w:r>
               <w:rPr>
                 <w:rFonts w:ascii="Arial" w:hAnsi="Arial" w:cs="Arial"/>
@@ -1830,7 +1817,7 @@
                 <w:sz w:val="20"/>
                 <w:szCs w:val="20"/>
               </w:rPr>
-              <w:t>kCal/hr</w:t>
+              <w:t>MBH</w:t>
             </w:r>
           </w:p>
         </w:tc>
@@ -1854,7 +1841,7 @@
                 <w:sz w:val="20"/>
                 <w:szCs w:val="20"/>
               </w:rPr>
-              <w:t>167462.8</w:t>
+              <w:t>718.7</w:t>
             </w:r>
           </w:p>
         </w:tc>
@@ -1895,7 +1882,7 @@
                 <w:szCs w:val="20"/>
               </w:rPr>
             </w:pPr>
-            <w:bookmarkStart w:id="12" w:name="CAPTION_COW_FLOW"/>
+            <w:bookmarkStart w:id="11" w:name="CAPTION_COW_FLOW"/>
             <w:r>
               <w:rPr>
                 <w:rFonts w:ascii="Arial" w:hAnsi="Arial" w:cs="Arial"/>
@@ -1926,7 +1913,7 @@
                 <w:sz w:val="20"/>
                 <w:szCs w:val="20"/>
               </w:rPr>
-              <w:t>m³/hr</w:t>
+              <w:t>GPM</w:t>
             </w:r>
           </w:p>
         </w:tc>
@@ -1950,7 +1937,7 @@
                 <w:sz w:val="20"/>
                 <w:szCs w:val="20"/>
               </w:rPr>
-              <w:t>33</w:t>
+              <w:t>145.3</w:t>
             </w:r>
           </w:p>
         </w:tc>
@@ -1991,7 +1978,7 @@
                 <w:szCs w:val="20"/>
               </w:rPr>
             </w:pPr>
-            <w:bookmarkStart w:id="13" w:name="CAPTION_COW_IN_TEMPERATURE"/>
+            <w:bookmarkStart w:id="12" w:name="CAPTION_COW_IN_TEMPERATURE"/>
             <w:r>
               <w:rPr>
                 <w:rFonts w:ascii="Arial" w:hAnsi="Arial" w:cs="Arial"/>
@@ -2022,7 +2009,7 @@
                 <w:sz w:val="20"/>
                 <w:szCs w:val="20"/>
               </w:rPr>
-              <w:t>°C</w:t>
+              <w:t>°F</w:t>
             </w:r>
           </w:p>
         </w:tc>
@@ -2046,7 +2033,7 @@
                 <w:sz w:val="20"/>
                 <w:szCs w:val="20"/>
               </w:rPr>
-              <w:t>29.4</w:t>
+              <w:t>84.9</w:t>
             </w:r>
           </w:p>
         </w:tc>
@@ -2117,7 +2104,7 @@
                 <w:sz w:val="20"/>
                 <w:szCs w:val="20"/>
               </w:rPr>
-              <w:t>°C</w:t>
+              <w:t>°F</w:t>
             </w:r>
           </w:p>
         </w:tc>
@@ -2141,7 +2128,7 @@
                 <w:sz w:val="20"/>
                 <w:szCs w:val="20"/>
               </w:rPr>
-              <w:t>34.5</w:t>
+              <w:t>94.8</w:t>
             </w:r>
           </w:p>
         </w:tc>
@@ -2230,7 +2217,7 @@
                 <w:szCs w:val="20"/>
               </w:rPr>
             </w:pPr>
-            <w:bookmarkStart w:id="14" w:name="VALUE_ABSO_COND_PASSES"/>
+            <w:bookmarkStart w:id="13" w:name="VALUE_ABSO_COND_PASSES"/>
             <w:r>
               <w:rPr>
                 <w:rFonts w:ascii="Arial" w:hAnsi="Arial" w:cs="Arial"/>
@@ -2247,7 +2234,7 @@
               </w:rPr>
               <w:t>/</w:t>
             </w:r>
-            <w:bookmarkEnd w:id="14"/>
+            <w:bookmarkEnd w:id="13"/>
             <w:r>
               <w:rPr>
                 <w:rFonts w:ascii="Arial" w:hAnsi="Arial" w:cs="Arial"/>
@@ -2280,7 +2267,7 @@
                 <w:szCs w:val="20"/>
               </w:rPr>
             </w:pPr>
-            <w:bookmarkStart w:id="15" w:name="CAPTION_COW_BYPASS_FLOW" w:colFirst="1" w:colLast="1"/>
+            <w:bookmarkStart w:id="14" w:name="CAPTION_COW_BYPASS_FLOW" w:colFirst="1" w:colLast="1"/>
           </w:p>
         </w:tc>
         <w:tc>
@@ -2326,7 +2313,7 @@
                 <w:sz w:val="20"/>
                 <w:szCs w:val="20"/>
               </w:rPr>
-              <w:t>m³/hr</w:t>
+              <w:t>GPM</w:t>
             </w:r>
           </w:p>
         </w:tc>
@@ -2355,7 +2342,7 @@
           </w:p>
         </w:tc>
       </w:tr>
-      <w:bookmarkEnd w:id="15"/>
+      <w:bookmarkEnd w:id="14"/>
       <w:tr>
         <w:trPr>
           <w:trHeight w:val="289"/>
@@ -2392,7 +2379,7 @@
                 <w:szCs w:val="20"/>
               </w:rPr>
             </w:pPr>
-            <w:bookmarkStart w:id="16" w:name="CAPTION_COW_CIRCUIT_FRICTION_LOSS"/>
+            <w:bookmarkStart w:id="15" w:name="CAPTION_COW_CIRCUIT_FRICTION_LOSS"/>
             <w:r>
               <w:rPr>
                 <w:rFonts w:ascii="Arial" w:hAnsi="Arial" w:cs="Arial"/>
@@ -2423,7 +2410,7 @@
                 <w:sz w:val="20"/>
                 <w:szCs w:val="20"/>
               </w:rPr>
-              <w:t>mLC</w:t>
+              <w:t>ftLC</w:t>
             </w:r>
           </w:p>
         </w:tc>
@@ -2447,7 +2434,7 @@
                 <w:sz w:val="20"/>
                 <w:szCs w:val="20"/>
               </w:rPr>
-              <w:t>4.7</w:t>
+              <w:t>15.4</w:t>
             </w:r>
           </w:p>
         </w:tc>
@@ -2488,7 +2475,7 @@
                 <w:szCs w:val="20"/>
               </w:rPr>
             </w:pPr>
-            <w:bookmarkStart w:id="17" w:name="CAPTION_COW_CONNECTION"/>
+            <w:bookmarkStart w:id="16" w:name="CAPTION_COW_CONNECTION"/>
             <w:r>
               <w:rPr>
                 <w:rFonts w:ascii="Arial" w:hAnsi="Arial" w:cs="Arial"/>
@@ -2519,7 +2506,7 @@
                 <w:sz w:val="20"/>
                 <w:szCs w:val="20"/>
               </w:rPr>
-              <w:t>DN</w:t>
+              <w:t>NPS</w:t>
             </w:r>
           </w:p>
         </w:tc>
@@ -2543,7 +2530,7 @@
                 <w:sz w:val="20"/>
                 <w:szCs w:val="20"/>
               </w:rPr>
-              <w:t>100</w:t>
+              <w:t>4</w:t>
             </w:r>
           </w:p>
         </w:tc>
@@ -2671,7 +2658,7 @@
                 <w:szCs w:val="20"/>
               </w:rPr>
             </w:pPr>
-            <w:bookmarkStart w:id="18" w:name="CAPTION_COW_GLYCOL_PERCENT"/>
+            <w:bookmarkStart w:id="17" w:name="CAPTION_COW_GLYCOL_PERCENT"/>
             <w:r>
               <w:rPr>
                 <w:rFonts w:ascii="Arial" w:hAnsi="Arial" w:cs="Arial"/>
@@ -2688,7 +2675,7 @@
               </w:rPr>
               <w:t xml:space="preserve"> %</w:t>
             </w:r>
-            <w:bookmarkEnd w:id="18"/>
+            <w:bookmarkEnd w:id="17"/>
           </w:p>
         </w:tc>
         <w:tc>
@@ -2776,7 +2763,7 @@
                 <w:szCs w:val="20"/>
               </w:rPr>
             </w:pPr>
-            <w:bookmarkStart w:id="19" w:name="CAPTION_COW_FOULING_FACTOR"/>
+            <w:bookmarkStart w:id="18" w:name="CAPTION_COW_FOULING_FACTOR"/>
             <w:r>
               <w:rPr>
                 <w:rFonts w:ascii="Arial" w:hAnsi="Arial" w:cs="Arial"/>
@@ -2807,7 +2794,7 @@
                 <w:sz w:val="20"/>
                 <w:szCs w:val="20"/>
               </w:rPr>
-              <w:t>m² hr °C/kcal</w:t>
+              <w:t>ft² Hr °F/BTU</w:t>
             </w:r>
           </w:p>
         </w:tc>
@@ -2873,7 +2860,7 @@
                 <w:szCs w:val="20"/>
               </w:rPr>
             </w:pPr>
-            <w:bookmarkStart w:id="20" w:name="CAPTION_COW_MAX_WORKING_PRESSURE"/>
+            <w:bookmarkStart w:id="19" w:name="CAPTION_COW_MAX_WORKING_PRESSURE"/>
             <w:r>
               <w:rPr>
                 <w:rFonts w:ascii="Arial" w:hAnsi="Arial" w:cs="Arial"/>
@@ -2904,7 +2891,7 @@
                 <w:sz w:val="20"/>
                 <w:szCs w:val="20"/>
               </w:rPr>
-              <w:t>kg/cm²(g)</w:t>
+              <w:t>psi(g)</w:t>
             </w:r>
           </w:p>
         </w:tc>
@@ -2928,7 +2915,7 @@
                 <w:sz w:val="20"/>
                 <w:szCs w:val="20"/>
               </w:rPr>
-              <w:t>8</w:t>
+              <w:t>114</w:t>
             </w:r>
           </w:p>
         </w:tc>
@@ -3003,7 +2990,7 @@
                 <w:szCs w:val="20"/>
               </w:rPr>
             </w:pPr>
-            <w:bookmarkStart w:id="21" w:name="CAPTION_STEAM_CIRCUIT"/>
+            <w:bookmarkStart w:id="20" w:name="CAPTION_STEAM_CIRCUIT"/>
             <w:r>
               <w:rPr>
                 <w:rFonts w:ascii="Arial" w:hAnsi="Arial" w:cs="Arial"/>
@@ -3091,7 +3078,7 @@
                 <w:sz w:val="20"/>
                 <w:szCs w:val="20"/>
               </w:rPr>
-              <w:t>kCal/hr</w:t>
+              <w:t>MBH</w:t>
             </w:r>
           </w:p>
         </w:tc>
@@ -3115,7 +3102,7 @@
                 <w:sz w:val="20"/>
                 <w:szCs w:val="20"/>
               </w:rPr>
-              <w:t>94886.8</w:t>
+              <w:t>406.7</w:t>
             </w:r>
           </w:p>
         </w:tc>
@@ -3186,7 +3173,7 @@
                 <w:sz w:val="20"/>
                 <w:szCs w:val="20"/>
               </w:rPr>
-              <w:t>m³/hr</w:t>
+              <w:t>GPM</w:t>
             </w:r>
           </w:p>
         </w:tc>
@@ -3210,7 +3197,7 @@
                 <w:sz w:val="20"/>
                 <w:szCs w:val="20"/>
               </w:rPr>
-              <w:t>11</w:t>
+              <w:t>48.4</w:t>
             </w:r>
           </w:p>
         </w:tc>
@@ -3281,7 +3268,7 @@
                 <w:sz w:val="20"/>
                 <w:szCs w:val="20"/>
               </w:rPr>
-              <w:t>°C</w:t>
+              <w:t>°F</w:t>
             </w:r>
           </w:p>
         </w:tc>
@@ -3305,7 +3292,7 @@
                 <w:sz w:val="20"/>
                 <w:szCs w:val="20"/>
               </w:rPr>
-              <w:t>90</w:t>
+              <w:t>194</w:t>
             </w:r>
           </w:p>
         </w:tc>
@@ -3376,7 +3363,7 @@
                 <w:sz w:val="20"/>
                 <w:szCs w:val="20"/>
               </w:rPr>
-              <w:t>°C</w:t>
+              <w:t>°F</w:t>
             </w:r>
           </w:p>
         </w:tc>
@@ -3400,7 +3387,7 @@
                 <w:sz w:val="20"/>
                 <w:szCs w:val="20"/>
               </w:rPr>
-              <w:t>82</w:t>
+              <w:t>176.7</w:t>
             </w:r>
           </w:p>
         </w:tc>
@@ -3441,7 +3428,7 @@
                 <w:szCs w:val="20"/>
               </w:rPr>
             </w:pPr>
-            <w:bookmarkStart w:id="22" w:name="CAPTION_COND_DRAIN_PRESSURE"/>
+            <w:bookmarkStart w:id="21" w:name="CAPTION_COND_DRAIN_PRESSURE"/>
             <w:r>
               <w:rPr>
                 <w:rFonts w:ascii="Arial" w:hAnsi="Arial" w:cs="Arial"/>
@@ -3537,7 +3524,7 @@
                 <w:szCs w:val="20"/>
               </w:rPr>
             </w:pPr>
-            <w:bookmarkStart w:id="23" w:name="CAPTION_CONNECTION_INLET"/>
+            <w:bookmarkStart w:id="22" w:name="CAPTION_CONNECTION_INLET"/>
             <w:r>
               <w:rPr>
                 <w:rFonts w:ascii="Arial" w:hAnsi="Arial" w:cs="Arial"/>
@@ -3568,7 +3555,7 @@
                 <w:sz w:val="20"/>
                 <w:szCs w:val="20"/>
               </w:rPr>
-              <w:t>mLC</w:t>
+              <w:t>ftLC</w:t>
             </w:r>
           </w:p>
         </w:tc>
@@ -3592,7 +3579,7 @@
                 <w:sz w:val="20"/>
                 <w:szCs w:val="20"/>
               </w:rPr>
-              <w:t>3.1</w:t>
+              <w:t>10.3</w:t>
             </w:r>
           </w:p>
         </w:tc>
@@ -3633,7 +3620,7 @@
                 <w:szCs w:val="20"/>
               </w:rPr>
             </w:pPr>
-            <w:bookmarkStart w:id="24" w:name="CAPTION_CONNECTION_DRAIN"/>
+            <w:bookmarkStart w:id="23" w:name="CAPTION_CONNECTION_DRAIN"/>
             <w:r>
               <w:rPr>
                 <w:rFonts w:ascii="Arial" w:hAnsi="Arial" w:cs="Arial"/>
@@ -3664,7 +3651,7 @@
                 <w:sz w:val="20"/>
                 <w:szCs w:val="20"/>
               </w:rPr>
-              <w:t>DN</w:t>
+              <w:t>NPS</w:t>
             </w:r>
           </w:p>
         </w:tc>
@@ -3729,7 +3716,7 @@
                 <w:szCs w:val="20"/>
               </w:rPr>
             </w:pPr>
-            <w:bookmarkStart w:id="25" w:name="CAPTION_DESIGN_PRESSURE"/>
+            <w:bookmarkStart w:id="24" w:name="CAPTION_DESIGN_PRESSURE"/>
             <w:r>
               <w:rPr>
                 <w:rFonts w:ascii="Arial" w:hAnsi="Arial" w:cs="Arial"/>
@@ -3942,7 +3929,7 @@
                 <w:sz w:val="20"/>
                 <w:szCs w:val="20"/>
               </w:rPr>
-              <w:t>kg/cm²(g)</w:t>
+              <w:t>psi(g)</w:t>
             </w:r>
           </w:p>
         </w:tc>
@@ -4037,7 +4024,7 @@
                 <w:sz w:val="20"/>
                 <w:szCs w:val="20"/>
               </w:rPr>
-              <w:t>m² hr °C/kcal</w:t>
+              <w:t>ft² Hr °F/BTU</w:t>
             </w:r>
           </w:p>
         </w:tc>
@@ -4135,7 +4122,7 @@
                 <w:szCs w:val="20"/>
               </w:rPr>
             </w:pPr>
-            <w:bookmarkStart w:id="26" w:name="CAPTION_ELECTRICAL_DATA"/>
+            <w:bookmarkStart w:id="25" w:name="CAPTION_ELECTRICAL_DATA"/>
             <w:r>
               <w:rPr>
                 <w:rFonts w:ascii="Arial" w:hAnsi="Arial" w:cs="Arial"/>
@@ -4205,7 +4192,7 @@
                 <w:szCs w:val="20"/>
               </w:rPr>
             </w:pPr>
-            <w:bookmarkStart w:id="27" w:name="CAPTION_POWER_SUPPLY"/>
+            <w:bookmarkStart w:id="26" w:name="CAPTION_POWER_SUPPLY"/>
             <w:r>
               <w:rPr>
                 <w:rFonts w:ascii="Arial" w:hAnsi="Arial" w:cs="Arial"/>
@@ -4297,7 +4284,7 @@
                 <w:szCs w:val="20"/>
               </w:rPr>
             </w:pPr>
-            <w:bookmarkStart w:id="28" w:name="CAPTION_POWER_CONSUMPTION"/>
+            <w:bookmarkStart w:id="27" w:name="CAPTION_POWER_CONSUMPTION"/>
             <w:r>
               <w:rPr>
                 <w:rFonts w:ascii="Arial" w:hAnsi="Arial" w:cs="Arial"/>
@@ -4405,7 +4392,7 @@
                 <w:szCs w:val="20"/>
               </w:rPr>
             </w:pPr>
-            <w:bookmarkStart w:id="29" w:name="CAPTION_ABSO_PUMP_RATING"/>
+            <w:bookmarkStart w:id="28" w:name="CAPTION_ABSO_PUMP_RATING"/>
             <w:r>
               <w:rPr>
                 <w:rFonts w:ascii="Arial" w:hAnsi="Arial" w:cs="Arial"/>
@@ -4454,7 +4441,7 @@
                 <w:szCs w:val="20"/>
               </w:rPr>
             </w:pPr>
-            <w:bookmarkStart w:id="30" w:name="VALUE_ABSO_PUMP_RATING"/>
+            <w:bookmarkStart w:id="29" w:name="VALUE_ABSO_PUMP_RATING"/>
             <w:r>
               <w:rPr>
                 <w:rFonts w:ascii="Arial" w:hAnsi="Arial" w:cs="Arial"/>
@@ -4471,7 +4458,7 @@
               </w:rPr>
               <w:t>)</w:t>
             </w:r>
-            <w:bookmarkEnd w:id="30"/>
+            <w:bookmarkEnd w:id="29"/>
           </w:p>
         </w:tc>
       </w:tr>
@@ -4523,7 +4510,7 @@
                 <w:szCs w:val="20"/>
               </w:rPr>
             </w:pPr>
-            <w:bookmarkStart w:id="31" w:name="CAPTION_REFR_PUMP_RATING"/>
+            <w:bookmarkStart w:id="30" w:name="CAPTION_REFR_PUMP_RATING"/>
             <w:r>
               <w:rPr>
                 <w:rFonts w:ascii="Arial" w:hAnsi="Arial" w:cs="Arial"/>
@@ -4572,7 +4559,7 @@
                 <w:szCs w:val="20"/>
               </w:rPr>
             </w:pPr>
-            <w:bookmarkStart w:id="32" w:name="VALUE_REFR_PUMP_RATING"/>
+            <w:bookmarkStart w:id="31" w:name="VALUE_REFR_PUMP_RATING"/>
             <w:r>
               <w:rPr>
                 <w:rFonts w:ascii="Arial" w:hAnsi="Arial" w:cs="Arial"/>
@@ -4589,7 +4576,7 @@
               </w:rPr>
               <w:t>)</w:t>
             </w:r>
-            <w:bookmarkEnd w:id="32"/>
+            <w:bookmarkEnd w:id="31"/>
           </w:p>
         </w:tc>
       </w:tr>
@@ -4641,7 +4628,7 @@
                 <w:szCs w:val="20"/>
               </w:rPr>
             </w:pPr>
-            <w:bookmarkStart w:id="33" w:name="CAPTION_VACU_PUMP_RATING"/>
+            <w:bookmarkStart w:id="32" w:name="CAPTION_VACU_PUMP_RATING"/>
             <w:r>
               <w:rPr>
                 <w:rFonts w:ascii="Arial" w:hAnsi="Arial" w:cs="Arial"/>
@@ -4690,7 +4677,7 @@
                 <w:szCs w:val="20"/>
               </w:rPr>
             </w:pPr>
-            <w:bookmarkStart w:id="34" w:name="VALUE_VACU_PUMP_RATING"/>
+            <w:bookmarkStart w:id="33" w:name="VALUE_VACU_PUMP_RATING"/>
             <w:r>
               <w:rPr>
                 <w:rFonts w:ascii="Arial" w:hAnsi="Arial" w:cs="Arial"/>
@@ -4707,7 +4694,7 @@
               </w:rPr>
               <w:t>)</w:t>
             </w:r>
-            <w:bookmarkEnd w:id="34"/>
+            <w:bookmarkEnd w:id="33"/>
           </w:p>
         </w:tc>
       </w:tr>
@@ -4780,7 +4767,7 @@
                 <w:szCs w:val="20"/>
               </w:rPr>
             </w:pPr>
-            <w:bookmarkStart w:id="35" w:name="CAPTION_PHYSICAL_DATA"/>
+            <w:bookmarkStart w:id="34" w:name="CAPTION_PHYSICAL_DATA"/>
             <w:r>
               <w:rPr>
                 <w:rFonts w:ascii="Arial" w:hAnsi="Arial" w:cs="Arial"/>
@@ -4850,7 +4837,7 @@
                 <w:szCs w:val="20"/>
               </w:rPr>
             </w:pPr>
-            <w:bookmarkStart w:id="36" w:name="CAPTION_LENGTH"/>
+            <w:bookmarkStart w:id="35" w:name="CAPTION_LENGTH"/>
             <w:r>
               <w:rPr>
                 <w:rFonts w:ascii="Arial" w:hAnsi="Arial" w:cs="Arial"/>
@@ -4881,7 +4868,7 @@
                 <w:sz w:val="20"/>
                 <w:szCs w:val="20"/>
               </w:rPr>
-              <w:t>mm</w:t>
+              <w:t>in</w:t>
             </w:r>
           </w:p>
         </w:tc>
@@ -4905,7 +4892,7 @@
                 <w:sz w:val="20"/>
                 <w:szCs w:val="20"/>
               </w:rPr>
-              <w:t>2800</w:t>
+              <w:t>111</w:t>
             </w:r>
           </w:p>
         </w:tc>
@@ -4959,7 +4946,7 @@
                 <w:szCs w:val="20"/>
               </w:rPr>
             </w:pPr>
-            <w:bookmarkStart w:id="37" w:name="CAPTION_WIDTH"/>
+            <w:bookmarkStart w:id="36" w:name="CAPTION_WIDTH"/>
             <w:r>
               <w:rPr>
                 <w:rFonts w:ascii="Arial" w:hAnsi="Arial" w:cs="Arial"/>
@@ -4990,7 +4977,7 @@
                 <w:sz w:val="20"/>
                 <w:szCs w:val="20"/>
               </w:rPr>
-              <w:t>mm</w:t>
+              <w:t>in</w:t>
             </w:r>
           </w:p>
         </w:tc>
@@ -5014,7 +5001,7 @@
                 <w:sz w:val="20"/>
                 <w:szCs w:val="20"/>
               </w:rPr>
-              <w:t>1450</w:t>
+              <w:t>58</w:t>
             </w:r>
           </w:p>
         </w:tc>
@@ -5067,7 +5054,7 @@
                 <w:szCs w:val="20"/>
               </w:rPr>
             </w:pPr>
-            <w:bookmarkStart w:id="38" w:name="CAPTION_HEIGHT"/>
+            <w:bookmarkStart w:id="37" w:name="CAPTION_HEIGHT"/>
             <w:r>
               <w:rPr>
                 <w:rFonts w:ascii="Arial" w:hAnsi="Arial" w:cs="Arial"/>
@@ -5098,7 +5085,7 @@
                 <w:sz w:val="20"/>
                 <w:szCs w:val="20"/>
               </w:rPr>
-              <w:t>mm</w:t>
+              <w:t>in</w:t>
             </w:r>
           </w:p>
         </w:tc>
@@ -5122,7 +5109,7 @@
                 <w:sz w:val="20"/>
                 <w:szCs w:val="20"/>
               </w:rPr>
-              <w:t>2350</w:t>
+              <w:t>93</w:t>
             </w:r>
           </w:p>
         </w:tc>
@@ -5175,7 +5162,7 @@
                 <w:szCs w:val="20"/>
               </w:rPr>
             </w:pPr>
-            <w:bookmarkStart w:id="39" w:name="CAPTION_OPERATING_WEIGHT"/>
+            <w:bookmarkStart w:id="38" w:name="CAPTION_OPERATING_WEIGHT"/>
             <w:r>
               <w:rPr>
                 <w:rFonts w:ascii="Arial" w:hAnsi="Arial" w:cs="Arial"/>
@@ -5206,7 +5193,7 @@
                 <w:sz w:val="20"/>
                 <w:szCs w:val="20"/>
               </w:rPr>
-              <w:t>Tonne</w:t>
+              <w:t>lbs</w:t>
             </w:r>
           </w:p>
         </w:tc>
@@ -5230,7 +5217,7 @@
                 <w:sz w:val="20"/>
                 <w:szCs w:val="20"/>
               </w:rPr>
-              <w:t>3.5</w:t>
+              <w:t>7716.2</w:t>
             </w:r>
           </w:p>
         </w:tc>
@@ -5283,7 +5270,7 @@
                 <w:szCs w:val="20"/>
               </w:rPr>
             </w:pPr>
-            <w:bookmarkStart w:id="40" w:name="CAPTION_DRY_WEIGHT"/>
+            <w:bookmarkStart w:id="39" w:name="CAPTION_DRY_WEIGHT"/>
             <w:r>
               <w:rPr>
                 <w:rFonts w:ascii="Arial" w:hAnsi="Arial" w:cs="Arial"/>
@@ -5314,7 +5301,7 @@
                 <w:sz w:val="20"/>
                 <w:szCs w:val="20"/>
               </w:rPr>
-              <w:t>Tonne</w:t>
+              <w:t>lbs</w:t>
             </w:r>
           </w:p>
         </w:tc>
@@ -5338,7 +5325,7 @@
                 <w:sz w:val="20"/>
                 <w:szCs w:val="20"/>
               </w:rPr>
-              <w:t>2.9</w:t>
+              <w:t>6393.4</w:t>
             </w:r>
           </w:p>
         </w:tc>
@@ -5391,7 +5378,7 @@
                 <w:szCs w:val="20"/>
               </w:rPr>
             </w:pPr>
-            <w:bookmarkStart w:id="41" w:name="CAPTION_SHIPPING_WEIGHT"/>
+            <w:bookmarkStart w:id="40" w:name="CAPTION_SHIPPING_WEIGHT"/>
             <w:r>
               <w:rPr>
                 <w:rFonts w:ascii="Arial" w:hAnsi="Arial" w:cs="Arial"/>
@@ -5422,7 +5409,7 @@
                 <w:sz w:val="20"/>
                 <w:szCs w:val="20"/>
               </w:rPr>
-              <w:t>Tonne</w:t>
+              <w:t>lbs</w:t>
             </w:r>
           </w:p>
         </w:tc>
@@ -5446,7 +5433,7 @@
                 <w:sz w:val="20"/>
                 <w:szCs w:val="20"/>
               </w:rPr>
-              <w:t>3.2</w:t>
+              <w:t>7054.8</w:t>
             </w:r>
           </w:p>
         </w:tc>
@@ -5491,7 +5478,7 @@
                 <w:szCs w:val="20"/>
               </w:rPr>
             </w:pPr>
-            <w:bookmarkStart w:id="42" w:name="CAPTION_FLOODED_WEIGHT"/>
+            <w:bookmarkStart w:id="41" w:name="CAPTION_FLOODED_WEIGHT"/>
             <w:r>
               <w:rPr>
                 <w:rFonts w:ascii="Arial" w:hAnsi="Arial" w:cs="Arial"/>
@@ -5522,7 +5509,7 @@
                 <w:sz w:val="20"/>
                 <w:szCs w:val="20"/>
               </w:rPr>
-              <w:t>Tonne</w:t>
+              <w:t>lbs</w:t>
             </w:r>
           </w:p>
         </w:tc>
@@ -5546,7 +5533,7 @@
                 <w:sz w:val="20"/>
                 <w:szCs w:val="20"/>
               </w:rPr>
-              <w:t>5.1</w:t>
+              <w:t>11243.6</w:t>
             </w:r>
           </w:p>
         </w:tc>
@@ -5599,7 +5586,7 @@
                 <w:szCs w:val="20"/>
               </w:rPr>
             </w:pPr>
-            <w:bookmarkStart w:id="43" w:name="CAPTION_TUBE_CLEANING_SPACE"/>
+            <w:bookmarkStart w:id="42" w:name="CAPTION_TUBE_CLEANING_SPACE"/>
             <w:r>
               <w:rPr>
                 <w:rFonts w:ascii="Arial" w:hAnsi="Arial" w:cs="Arial"/>
@@ -5638,7 +5625,7 @@
                 <w:sz w:val="20"/>
                 <w:szCs w:val="20"/>
               </w:rPr>
-              <w:t>mm</w:t>
+              <w:t>in</w:t>
             </w:r>
           </w:p>
         </w:tc>
@@ -5662,7 +5649,7 @@
                 <w:sz w:val="20"/>
                 <w:szCs w:val="20"/>
               </w:rPr>
-              <w:t>2700</w:t>
+              <w:t>106.3</w:t>
             </w:r>
           </w:p>
         </w:tc>
@@ -5736,7 +5723,7 @@
                 <w:szCs w:val="20"/>
               </w:rPr>
             </w:pPr>
-            <w:bookmarkStart w:id="44" w:name="CAPTION_TUBE_METALLURGY"/>
+            <w:bookmarkStart w:id="43" w:name="CAPTION_TUBE_METALLURGY"/>
             <w:r>
               <w:rPr>
                 <w:rFonts w:ascii="Arial" w:hAnsi="Arial" w:cs="Arial"/>
@@ -5806,7 +5793,7 @@
                 <w:szCs w:val="20"/>
               </w:rPr>
             </w:pPr>
-            <w:bookmarkStart w:id="45" w:name="CAPTION_EVAP_TUBE_MATERIAL"/>
+            <w:bookmarkStart w:id="44" w:name="CAPTION_EVAP_TUBE_MATERIAL"/>
             <w:r>
               <w:rPr>
                 <w:rFonts w:ascii="Arial" w:hAnsi="Arial" w:cs="Arial"/>
@@ -5906,7 +5893,7 @@
                 <w:szCs w:val="20"/>
               </w:rPr>
             </w:pPr>
-            <w:bookmarkStart w:id="46" w:name="CAPTION_ABSO_TUBE_MATERIAL"/>
+            <w:bookmarkStart w:id="45" w:name="CAPTION_ABSO_TUBE_MATERIAL"/>
             <w:r>
               <w:rPr>
                 <w:rFonts w:ascii="Arial" w:hAnsi="Arial" w:cs="Arial"/>
@@ -6006,7 +5993,7 @@
                 <w:szCs w:val="20"/>
               </w:rPr>
             </w:pPr>
-            <w:bookmarkStart w:id="47" w:name="CAPTION_COND_TUBE_MATERIAL"/>
+            <w:bookmarkStart w:id="46" w:name="CAPTION_COND_TUBE_MATERIAL"/>
             <w:r>
               <w:rPr>
                 <w:rFonts w:ascii="Arial" w:hAnsi="Arial" w:cs="Arial"/>
@@ -6287,6 +6274,32 @@
           <w:szCs w:val="20"/>
         </w:rPr>
       </w:pPr>
+    </w:p>
+    <w:p>
+      <w:pPr>
+        <w:autoSpaceDE w:val="0"/>
+        <w:autoSpaceDN w:val="0"/>
+        <w:adjustRightInd w:val="0"/>
+        <w:rPr>
+          <w:rFonts w:ascii="Arial" w:hAnsi="Arial" w:cs="Arial"/>
+          <w:sz w:val="20"/>
+          <w:szCs w:val="20"/>
+        </w:rPr>
+      </w:pPr>
+    </w:p>
+    <w:p>
+      <w:pPr>
+        <w:autoSpaceDE w:val="0"/>
+        <w:autoSpaceDN w:val="0"/>
+        <w:adjustRightInd w:val="0"/>
+        <w:rPr>
+          <w:rFonts w:ascii="Arial" w:hAnsi="Arial" w:cs="Arial"/>
+          <w:sz w:val="20"/>
+          <w:szCs w:val="20"/>
+        </w:rPr>
+      </w:pPr>
+      <w:bookmarkStart w:id="47" w:name="_GoBack"/>
+      <w:bookmarkEnd w:id="47"/>
     </w:p>
     <w:p>
       <w:pPr>
@@ -8281,7 +8294,7 @@
   <a:extraClrSchemeLst/>
   <a:extLst>
     <a:ext uri="{05A4C25C-085E-4340-85A3-A5531E510DB2}">
-      <thm15:themeFamily xmlns="" xmlns:thm15="http://schemas.microsoft.com/office/thememl/2012/main" name="Office Theme" id="{62F939B6-93AF-4DB8-9C6B-D6C7DFDC589F}" vid="{4A3C46E8-61CC-4603-A589-7422A47A8E4A}"/>
+      <thm15:themeFamily xmlns:thm15="http://schemas.microsoft.com/office/thememl/2012/main" xmlns="" name="Office Theme" id="{62F939B6-93AF-4DB8-9C6B-D6C7DFDC589F}" vid="{4A3C46E8-61CC-4603-A589-7422A47A8E4A}"/>
     </a:ext>
   </a:extLst>
 </a:theme>

</xml_diff>